<commit_message>
New translations Facilitators guidelines - Conditional Probability.docx (Amharic)
</commit_message>
<xml_diff>
--- a/facilitation_guides/translation/amh/Facilitators guidelines - Conditional Probability.docx
+++ b/facilitation_guides/translation/amh/Facilitators guidelines - Conditional Probability.docx
@@ -89,7 +89,7 @@
                 <w:szCs w:val="22"/>
                 <w:u w:val="none"/>
               </w:rPr>
-              <w:t xml:space="preserve">Video Title</w:t>
+              <w:t xml:space="preserve">የቪድዮ አርዕስት</w:t>
             </w:r>
           </w:p>
         </w:tc>
@@ -193,7 +193,7 @@
                 <w:szCs w:val="22"/>
                 <w:u w:val="none"/>
               </w:rPr>
-              <w:t>Topic</w:t>
+              <w:t xml:space="preserve">የትምህርት ርዕስ</w:t>
             </w:r>
           </w:p>
         </w:tc>
@@ -227,7 +227,7 @@
                 <w:szCs w:val="22"/>
                 <w:u w:val="none"/>
               </w:rPr>
-              <w:t xml:space="preserve">Mathematical Thinking</w:t>
+              <w:t xml:space="preserve">ሒሳባዊ እሳቤ</w:t>
             </w:r>
           </w:p>
         </w:tc>
@@ -297,7 +297,7 @@
                 <w:shd w:fill="auto" w:val="clear"/>
                 <w:vertAlign w:val="baseline"/>
               </w:rPr>
-              <w:t>Aim(s)</w:t>
+              <w:t xml:space="preserve">አላማ (ዎች)</w:t>
             </w:r>
           </w:p>
         </w:tc>
@@ -433,7 +433,7 @@
                 <w:shd w:fill="auto" w:val="clear"/>
                 <w:vertAlign w:val="baseline"/>
               </w:rPr>
-              <w:t>Length</w:t>
+              <w:t>ርዝመት</w:t>
             </w:r>
           </w:p>
         </w:tc>
@@ -537,7 +537,7 @@
                 <w:szCs w:val="22"/>
                 <w:u w:val="none"/>
               </w:rPr>
-              <w:t xml:space="preserve">Camp Location</w:t>
+              <w:t xml:space="preserve">የካመፑ አደራሻ</w:t>
             </w:r>
           </w:p>
         </w:tc>
@@ -657,7 +657,7 @@
                 <w:shd w:fill="auto" w:val="clear"/>
                 <w:vertAlign w:val="baseline"/>
               </w:rPr>
-              <w:t>Facilitators</w:t>
+              <w:t>አስተባባሪዎች</w:t>
             </w:r>
           </w:p>
         </w:tc>
@@ -745,7 +745,7 @@
                 <w:szCs w:val="22"/>
                 <w:u w:val="none"/>
               </w:rPr>
-              <w:t xml:space="preserve">N. of students</w:t>
+              <w:t xml:space="preserve">የ ተማሪዎች ብዛት</w:t>
             </w:r>
           </w:p>
         </w:tc>
@@ -833,7 +833,7 @@
                 <w:szCs w:val="22"/>
                 <w:u w:val="none"/>
               </w:rPr>
-              <w:t>Date</w:t>
+              <w:t>ቀን</w:t>
             </w:r>
           </w:p>
         </w:tc>
@@ -953,7 +953,7 @@
                 <w:shd w:fill="auto" w:val="clear"/>
                 <w:vertAlign w:val="baseline"/>
               </w:rPr>
-              <w:t>Resources</w:t>
+              <w:t xml:space="preserve">አስፈላጊ </w:t>
             </w:r>
           </w:p>
           <w:p>
@@ -1000,7 +1000,7 @@
                 <w:shd w:fill="auto" w:val="clear"/>
                 <w:vertAlign w:val="baseline"/>
               </w:rPr>
-              <w:t>needed</w:t>
+              <w:t>መሳሪያዎች</w:t>
             </w:r>
           </w:p>
         </w:tc>
@@ -1136,7 +1136,7 @@
                 <w:shd w:fill="auto" w:val="clear"/>
                 <w:vertAlign w:val="baseline"/>
               </w:rPr>
-              <w:t>Preparations</w:t>
+              <w:t>ዠግጁነቶች</w:t>
             </w:r>
           </w:p>
         </w:tc>
@@ -1314,7 +1314,7 @@
                 <w:shd w:fill="auto" w:val="clear"/>
                 <w:vertAlign w:val="baseline"/>
               </w:rPr>
-              <w:t xml:space="preserve">Video time</w:t>
+              <w:t xml:space="preserve">የቪዲዮ ጊዜ</w:t>
             </w:r>
           </w:p>
         </w:tc>
@@ -1379,7 +1379,7 @@
                 <w:shd w:fill="auto" w:val="clear"/>
                 <w:vertAlign w:val="baseline"/>
               </w:rPr>
-              <w:t xml:space="preserve">What facilitator does</w:t>
+              <w:t xml:space="preserve">የአስተባባሪ ስራ</w:t>
             </w:r>
           </w:p>
         </w:tc>
@@ -1445,7 +1445,7 @@
                 <w:shd w:fill="auto" w:val="clear"/>
                 <w:vertAlign w:val="baseline"/>
               </w:rPr>
-              <w:t xml:space="preserve">What learners do</w:t>
+              <w:t xml:space="preserve">የተማሪ ስራ</w:t>
             </w:r>
           </w:p>
         </w:tc>
@@ -1510,7 +1510,7 @@
                 <w:shd w:fill="auto" w:val="clear"/>
                 <w:vertAlign w:val="baseline"/>
               </w:rPr>
-              <w:t>Comments</w:t>
+              <w:t>አስተያየቶች</w:t>
             </w:r>
           </w:p>
         </w:tc>
@@ -1548,7 +1548,7 @@
                 <w:szCs w:val="22"/>
                 <w:u w:val="none"/>
               </w:rPr>
-              <w:t xml:space="preserve">00:00 - 00:26</w:t>
+              <w:t xml:space="preserve">Video Title</w:t>
             </w:r>
           </w:p>
         </w:tc>
@@ -1582,7 +1582,7 @@
                 <w:szCs w:val="22"/>
                 <w:u w:val="none"/>
               </w:rPr>
-              <w:t xml:space="preserve">General VMC Video Introduction</w:t>
+              <w:t xml:space="preserve">አጠቃላይ ቨርችዋል ሂሳብ ካምፕ ማስተዋወቅ</w:t>
             </w:r>
           </w:p>
         </w:tc>
@@ -1654,7 +1654,7 @@
                 <w:szCs w:val="22"/>
                 <w:u w:val="none"/>
               </w:rPr>
-              <w:t xml:space="preserve">Video Introduction</w:t>
+              <w:t xml:space="preserve">ቪዶውን ማስተዋወቅ</w:t>
             </w:r>
           </w:p>
         </w:tc>
@@ -3077,7 +3077,7 @@
                 <w:szCs w:val="22"/>
                 <w:u w:val="none"/>
               </w:rPr>
-              <w:t xml:space="preserve">Introduction of the second experiment</w:t>
+              <w:t xml:space="preserve">ስለሁለተኛው  ሙከራ ማስተዋወቅ</w:t>
             </w:r>
           </w:p>
         </w:tc>
@@ -3783,7 +3783,7 @@
                 <w:shd w:fill="auto" w:val="clear"/>
                 <w:vertAlign w:val="baseline"/>
               </w:rPr>
-              <w:t xml:space="preserve">Facilitate the discussion: the “dealer” never told anything about the winning card, and nonetheless the “guesser” guessed right more times after the hint than before. Why? How can this be viewed in terms of the first experiment?</w:t>
+              <w:t xml:space="preserve">Facilitate the discussion: the “dealer” never told anything about the winning card, and nonetheless the “guesser” guessed right more times after the hint than before. ለምን? How can this be viewed in terms of the first experiment?</w:t>
             </w:r>
           </w:p>
           <w:p>
@@ -4053,7 +4053,7 @@
                 <w:szCs w:val="22"/>
                 <w:u w:val="none"/>
               </w:rPr>
-              <w:t>Conclusion</w:t>
+              <w:t>ማጠቃለያ</w:t>
             </w:r>
           </w:p>
         </w:tc>

</xml_diff>